<commit_message>
updating US_videos_cleaning.ipynb, data_cleaning_log.docx, exploratory_analysis.ipynb
</commit_message>
<xml_diff>
--- a/Ming/data_cleaning/data_cleaning_log.docx
+++ b/Ming/data_cleaning/data_cleaning_log.docx
@@ -101,15 +101,15 @@
         </w:numPr>
       </w:pPr>
       <w:r>
-        <w:t>Drop duplicates and keep the last occurrence so will have maximum amount of data for “views”, “likes”, “dislikes”, “</w:t>
-      </w:r>
-      <w:proofErr w:type="spellStart"/>
-      <w:r>
-        <w:t>comment_count</w:t>
-      </w:r>
-      <w:proofErr w:type="spellEnd"/>
-      <w:r>
-        <w:t>” columns.</w:t>
+        <w:t>Create column “</w:t>
+      </w:r>
+      <w:proofErr w:type="spellStart"/>
+      <w:r>
+        <w:t>days_trending</w:t>
+      </w:r>
+      <w:proofErr w:type="spellEnd"/>
+      <w:r>
+        <w:t>” for each videos’ days on the trending list.</w:t>
       </w:r>
     </w:p>
     <w:p>
@@ -122,48 +122,16 @@
         </w:numPr>
       </w:pPr>
       <w:r>
-        <w:t xml:space="preserve">Create a </w:t>
-      </w:r>
-      <w:proofErr w:type="gramStart"/>
-      <w:r>
-        <w:t xml:space="preserve">dictionary </w:t>
-      </w:r>
-      <w:r>
-        <w:t>“</w:t>
-      </w:r>
-      <w:r>
-        <w:t>categor</w:t>
-      </w:r>
-      <w:r>
-        <w:t>ies</w:t>
-      </w:r>
-      <w:r>
-        <w:t>”</w:t>
-      </w:r>
-      <w:proofErr w:type="gramEnd"/>
-      <w:r>
-        <w:t>,</w:t>
-      </w:r>
-      <w:r>
-        <w:t xml:space="preserve"> category</w:t>
-      </w:r>
-      <w:r>
-        <w:t xml:space="preserve"> </w:t>
-      </w:r>
-      <w:r>
-        <w:t>id as the key</w:t>
-      </w:r>
-      <w:r>
-        <w:t>s</w:t>
-      </w:r>
-      <w:r>
-        <w:t>, category</w:t>
-      </w:r>
-      <w:r>
-        <w:t xml:space="preserve"> </w:t>
-      </w:r>
-      <w:r>
-        <w:t>name as the values.</w:t>
+        <w:t xml:space="preserve">Drop duplicates and keep the </w:t>
+      </w:r>
+      <w:r>
+        <w:t>first</w:t>
+      </w:r>
+      <w:r>
+        <w:t xml:space="preserve"> occurrence so will have </w:t>
+      </w:r>
+      <w:r>
+        <w:t>the data when the video first made it to the trending list.</w:t>
       </w:r>
     </w:p>
     <w:p>
@@ -178,38 +146,46 @@
       <w:r>
         <w:t xml:space="preserve">Create a </w:t>
       </w:r>
-      <w:r>
-        <w:t xml:space="preserve">duplicate column of </w:t>
-      </w:r>
-      <w:proofErr w:type="spellStart"/>
-      <w:r>
-        <w:t>category_id</w:t>
-      </w:r>
-      <w:proofErr w:type="spellEnd"/>
-      <w:r>
-        <w:t xml:space="preserve"> as a new</w:t>
-      </w:r>
-      <w:r>
-        <w:t xml:space="preserve"> column named “</w:t>
-      </w:r>
-      <w:proofErr w:type="spellStart"/>
-      <w:r>
-        <w:t>category_type</w:t>
-      </w:r>
-      <w:proofErr w:type="spellEnd"/>
+      <w:proofErr w:type="gramStart"/>
+      <w:r>
+        <w:t xml:space="preserve">dictionary </w:t>
+      </w:r>
+      <w:r>
+        <w:t>“</w:t>
+      </w:r>
+      <w:r>
+        <w:t>categor</w:t>
+      </w:r>
+      <w:r>
+        <w:t>ies</w:t>
+      </w:r>
       <w:r>
         <w:t>”</w:t>
       </w:r>
-      <w:r>
-        <w:t xml:space="preserve">. Using lambda function to apply the name of the category according to the original </w:t>
-      </w:r>
-      <w:proofErr w:type="spellStart"/>
-      <w:r>
-        <w:t>category_id</w:t>
-      </w:r>
-      <w:proofErr w:type="spellEnd"/>
-      <w:r>
-        <w:t>.</w:t>
+      <w:proofErr w:type="gramEnd"/>
+      <w:r>
+        <w:t>,</w:t>
+      </w:r>
+      <w:r>
+        <w:t xml:space="preserve"> category</w:t>
+      </w:r>
+      <w:r>
+        <w:t xml:space="preserve"> </w:t>
+      </w:r>
+      <w:r>
+        <w:t>id as the key</w:t>
+      </w:r>
+      <w:r>
+        <w:t>s</w:t>
+      </w:r>
+      <w:r>
+        <w:t>, category</w:t>
+      </w:r>
+      <w:r>
+        <w:t xml:space="preserve"> </w:t>
+      </w:r>
+      <w:r>
+        <w:t>name as the values.</w:t>
       </w:r>
     </w:p>
     <w:p>
@@ -222,15 +198,43 @@
         </w:numPr>
       </w:pPr>
       <w:r>
-        <w:t>Drop the “</w:t>
-      </w:r>
-      <w:proofErr w:type="spellStart"/>
-      <w:r>
-        <w:t>thumbnail_link</w:t>
-      </w:r>
-      <w:proofErr w:type="spellEnd"/>
-      <w:r>
-        <w:t>” column.</w:t>
+        <w:t xml:space="preserve">Create a </w:t>
+      </w:r>
+      <w:r>
+        <w:t xml:space="preserve">duplicate column of </w:t>
+      </w:r>
+      <w:proofErr w:type="spellStart"/>
+      <w:r>
+        <w:t>category_id</w:t>
+      </w:r>
+      <w:proofErr w:type="spellEnd"/>
+      <w:r>
+        <w:t xml:space="preserve"> as a new</w:t>
+      </w:r>
+      <w:r>
+        <w:t xml:space="preserve"> column named “</w:t>
+      </w:r>
+      <w:proofErr w:type="spellStart"/>
+      <w:r>
+        <w:t>category_</w:t>
+      </w:r>
+      <w:r>
+        <w:t>name</w:t>
+      </w:r>
+      <w:proofErr w:type="spellEnd"/>
+      <w:r>
+        <w:t>”</w:t>
+      </w:r>
+      <w:r>
+        <w:t xml:space="preserve">. Using lambda function to apply the name of the category according to the original </w:t>
+      </w:r>
+      <w:proofErr w:type="spellStart"/>
+      <w:r>
+        <w:t>category_id</w:t>
+      </w:r>
+      <w:proofErr w:type="spellEnd"/>
+      <w:r>
+        <w:t>.</w:t>
       </w:r>
     </w:p>
     <w:p>
@@ -243,20 +247,15 @@
         </w:numPr>
       </w:pPr>
       <w:r>
-        <w:t xml:space="preserve">Convert the datatype </w:t>
-      </w:r>
-      <w:proofErr w:type="gramStart"/>
-      <w:r>
-        <w:t>of  “</w:t>
-      </w:r>
-      <w:proofErr w:type="spellStart"/>
-      <w:proofErr w:type="gramEnd"/>
-      <w:r>
-        <w:t>trending_date</w:t>
-      </w:r>
-      <w:proofErr w:type="spellEnd"/>
-      <w:r>
-        <w:t>” column to datetime format.</w:t>
+        <w:t>Drop the “</w:t>
+      </w:r>
+      <w:proofErr w:type="spellStart"/>
+      <w:r>
+        <w:t>thumbnail_link</w:t>
+      </w:r>
+      <w:proofErr w:type="spellEnd"/>
+      <w:r>
+        <w:t>” column.</w:t>
       </w:r>
     </w:p>
     <w:p>
@@ -269,37 +268,20 @@
         </w:numPr>
       </w:pPr>
       <w:r>
-        <w:t>Convert the datatype of “</w:t>
-      </w:r>
-      <w:proofErr w:type="spellStart"/>
-      <w:r>
-        <w:t>publish_time</w:t>
-      </w:r>
-      <w:proofErr w:type="spellEnd"/>
-      <w:r>
-        <w:t xml:space="preserve">” to datetime format, and cast it </w:t>
+        <w:t xml:space="preserve">Convert the datatype </w:t>
       </w:r>
       <w:proofErr w:type="gramStart"/>
       <w:r>
-        <w:t>with .</w:t>
-      </w:r>
-      <w:proofErr w:type="spellStart"/>
-      <w:r>
-        <w:t>astype</w:t>
-      </w:r>
-      <w:proofErr w:type="spellEnd"/>
+        <w:t>of  “</w:t>
+      </w:r>
+      <w:proofErr w:type="spellStart"/>
       <w:proofErr w:type="gramEnd"/>
       <w:r>
-        <w:t>() method to datetime64[</w:t>
-      </w:r>
-      <w:r>
-        <w:t>n</w:t>
-      </w:r>
-      <w:r>
-        <w:t>s] datatype</w:t>
-      </w:r>
-      <w:r>
-        <w:t>.</w:t>
+        <w:t>trending_date</w:t>
+      </w:r>
+      <w:proofErr w:type="spellEnd"/>
+      <w:r>
+        <w:t>” column to datetime format.</w:t>
       </w:r>
     </w:p>
     <w:p>
@@ -312,10 +294,7 @@
         </w:numPr>
       </w:pPr>
       <w:r>
-        <w:t xml:space="preserve">Extracting the publish date and time from </w:t>
-      </w:r>
-      <w:r>
-        <w:t>“</w:t>
+        <w:t>Convert the datatype of “</w:t>
       </w:r>
       <w:proofErr w:type="spellStart"/>
       <w:r>
@@ -323,29 +302,29 @@
       </w:r>
       <w:proofErr w:type="spellEnd"/>
       <w:r>
-        <w:t>”</w:t>
-      </w:r>
-      <w:r>
-        <w:t xml:space="preserve"> column</w:t>
-      </w:r>
-      <w:r>
-        <w:t xml:space="preserve"> to “</w:t>
-      </w:r>
-      <w:proofErr w:type="spellStart"/>
-      <w:r>
-        <w:t>publish_date</w:t>
-      </w:r>
-      <w:proofErr w:type="spellEnd"/>
-      <w:r>
-        <w:t>” and “</w:t>
-      </w:r>
-      <w:proofErr w:type="spellStart"/>
-      <w:r>
-        <w:t>publish_time</w:t>
-      </w:r>
-      <w:proofErr w:type="spellEnd"/>
-      <w:r>
-        <w:t>” columns respectively.</w:t>
+        <w:t xml:space="preserve">” to datetime format, and cast it </w:t>
+      </w:r>
+      <w:proofErr w:type="gramStart"/>
+      <w:r>
+        <w:t>with .</w:t>
+      </w:r>
+      <w:proofErr w:type="spellStart"/>
+      <w:r>
+        <w:t>astype</w:t>
+      </w:r>
+      <w:proofErr w:type="spellEnd"/>
+      <w:proofErr w:type="gramEnd"/>
+      <w:r>
+        <w:t>() method to datetime64[</w:t>
+      </w:r>
+      <w:r>
+        <w:t>n</w:t>
+      </w:r>
+      <w:r>
+        <w:t>s] datatype</w:t>
+      </w:r>
+      <w:r>
+        <w:t>.</w:t>
       </w:r>
     </w:p>
     <w:p>
@@ -431,7 +410,7 @@
       </w:r>
       <w:proofErr w:type="spellStart"/>
       <w:r>
-        <w:t>diff_days</w:t>
+        <w:t>publish_to_trending</w:t>
       </w:r>
       <w:proofErr w:type="spellEnd"/>
       <w:r>
@@ -455,6 +434,72 @@
         <w:t>dataframe</w:t>
       </w:r>
       <w:proofErr w:type="spellEnd"/>
+      <w:r>
+        <w:t>.</w:t>
+      </w:r>
+    </w:p>
+    <w:p>
+      <w:pPr>
+        <w:pStyle w:val="ListParagraph"/>
+        <w:keepLines/>
+        <w:numPr>
+          <w:ilvl w:val="0"/>
+          <w:numId w:val="3"/>
+        </w:numPr>
+      </w:pPr>
+      <w:r>
+        <w:t>Drop the “description” column.</w:t>
+      </w:r>
+    </w:p>
+    <w:p>
+      <w:pPr>
+        <w:pStyle w:val="ListParagraph"/>
+        <w:keepLines/>
+        <w:numPr>
+          <w:ilvl w:val="0"/>
+          <w:numId w:val="3"/>
+        </w:numPr>
+      </w:pPr>
+      <w:r>
+        <w:t>Create column “</w:t>
+      </w:r>
+      <w:proofErr w:type="spellStart"/>
+      <w:r>
+        <w:t>tags_count</w:t>
+      </w:r>
+      <w:proofErr w:type="spellEnd"/>
+      <w:r>
+        <w:t xml:space="preserve">” to hold the number of tags for each </w:t>
+      </w:r>
+      <w:proofErr w:type="gramStart"/>
+      <w:r>
+        <w:t>videos</w:t>
+      </w:r>
+      <w:proofErr w:type="gramEnd"/>
+      <w:r>
+        <w:t>.</w:t>
+      </w:r>
+    </w:p>
+    <w:p>
+      <w:pPr>
+        <w:pStyle w:val="ListParagraph"/>
+        <w:keepLines/>
+        <w:numPr>
+          <w:ilvl w:val="0"/>
+          <w:numId w:val="3"/>
+        </w:numPr>
+      </w:pPr>
+      <w:r>
+        <w:t xml:space="preserve">Export the </w:t>
+      </w:r>
+      <w:proofErr w:type="spellStart"/>
+      <w:r>
+        <w:t>DataFrame</w:t>
+      </w:r>
+      <w:proofErr w:type="spellEnd"/>
+      <w:r>
+        <w:t xml:space="preserve"> as csv file.</w:t>
+      </w:r>
     </w:p>
     <w:sectPr>
       <w:pgSz w:w="12240" w:h="15840"/>

</xml_diff>